<commit_message>
Update Cypress - Useful Info for Simon.docx
</commit_message>
<xml_diff>
--- a/Cypress Documentation/Cypress - Useful Info for Simon.docx
+++ b/Cypress Documentation/Cypress - Useful Info for Simon.docx
@@ -75,12 +75,7 @@
       </w:r>
       <w:proofErr w:type="gramStart"/>
       <w:r>
-        <w:t>A</w:t>
-      </w:r>
-      <w:bookmarkStart w:id="0" w:name="_GoBack"/>
-      <w:bookmarkEnd w:id="0"/>
-      <w:r>
-        <w:t>WS  FOR</w:t>
+        <w:t>AWS  FOR</w:t>
       </w:r>
       <w:proofErr w:type="gramEnd"/>
       <w:r>
@@ -201,7 +196,21 @@
           <w:rPr>
             <w:rStyle w:val="Hyperlink"/>
           </w:rPr>
-          <w:t>https://maker.pro/linux/tutorial/basic-linux-commands-for-beginners</w:t>
+          <w:t>https://maker.pro/linux/tutorial/bas</w:t>
+        </w:r>
+        <w:bookmarkStart w:id="0" w:name="_GoBack"/>
+        <w:bookmarkEnd w:id="0"/>
+        <w:r>
+          <w:rPr>
+            <w:rStyle w:val="Hyperlink"/>
+          </w:rPr>
+          <w:t>i</w:t>
+        </w:r>
+        <w:r>
+          <w:rPr>
+            <w:rStyle w:val="Hyperlink"/>
+          </w:rPr>
+          <w:t>c-linux-commands-for-beginners</w:t>
         </w:r>
       </w:hyperlink>
     </w:p>
@@ -261,22 +270,46 @@
           <w:ilvl w:val="0"/>
           <w:numId w:val="5"/>
         </w:numPr>
-      </w:pPr>
-      <w:r>
+        <w:rPr>
+          <w:b/>
+          <w:bCs/>
+        </w:rPr>
+      </w:pPr>
+      <w:r>
+        <w:rPr>
+          <w:b/>
+          <w:bCs/>
+        </w:rPr>
         <w:t xml:space="preserve">MAIN </w:t>
       </w:r>
       <w:proofErr w:type="gramStart"/>
       <w:r>
+        <w:rPr>
+          <w:b/>
+          <w:bCs/>
+        </w:rPr>
         <w:t>MACHINE :</w:t>
       </w:r>
       <w:proofErr w:type="gramEnd"/>
       <w:r>
+        <w:rPr>
+          <w:b/>
+          <w:bCs/>
+        </w:rPr>
         <w:t xml:space="preserve"> AWS </w:t>
       </w:r>
       <w:r>
+        <w:rPr>
+          <w:b/>
+          <w:bCs/>
+        </w:rPr>
         <w:t>WORKSPACE</w:t>
       </w:r>
       <w:r>
+        <w:rPr>
+          <w:b/>
+          <w:bCs/>
+        </w:rPr>
         <w:t xml:space="preserve">  </w:t>
       </w:r>
     </w:p>
@@ -1968,15 +2001,7 @@
         </w:rPr>
       </w:pPr>
       <w:r>
-        <w:t xml:space="preserve">In the new project folder </w:t>
-      </w:r>
-      <w:proofErr w:type="gramStart"/>
-      <w:r>
-        <w:t>now</w:t>
-      </w:r>
-      <w:proofErr w:type="gramEnd"/>
-      <w:r>
-        <w:t xml:space="preserve"> there should be a </w:t>
+        <w:t xml:space="preserve">In the new project folder now there should be a </w:t>
       </w:r>
       <w:proofErr w:type="spellStart"/>
       <w:r>
@@ -6008,7 +6033,7 @@
 </file>
 
 <file path=customXml/itemProps1.xml><?xml version="1.0" encoding="utf-8"?>
-<ds:datastoreItem xmlns:ds="http://schemas.openxmlformats.org/officeDocument/2006/customXml" ds:itemID="{51FDA212-16FB-4FBD-BEA5-2CAC70D1128E}">
+<ds:datastoreItem xmlns:ds="http://schemas.openxmlformats.org/officeDocument/2006/customXml" ds:itemID="{D44143B3-4B37-46DF-8F4C-2DF71584B197}">
   <ds:schemaRefs>
     <ds:schemaRef ds:uri="http://schemas.openxmlformats.org/officeDocument/2006/bibliography"/>
   </ds:schemaRefs>

</xml_diff>